<commit_message>
feaure/importProduct: import products from execl files
</commit_message>
<xml_diff>
--- a/app/public/uploads/amin-arous.docx
+++ b/app/public/uploads/amin-arous.docx
@@ -2244,7 +2244,7 @@
 <file path=word/numbering.xml><?xml version="1.0" encoding="utf-8"?>
 <w:numbering xmlns:ve="http://schemas.openxmlformats.org/markup-compatibility/2006" xmlns:o="urn:schemas-microsoft-com:office:office" xmlns:r="http://schemas.openxmlformats.org/officeDocument/2006/relationships" xmlns:m="http://schemas.openxmlformats.org/officeDocument/2006/math" xmlns:v="urn:schemas-microsoft-com:vml" xmlns:wp="http://schemas.openxmlformats.org/drawingml/2006/wordprocessingDrawing" xmlns:w10="urn:schemas-microsoft-com:office:word" xmlns:w="http://schemas.openxmlformats.org/wordprocessingml/2006/main" xmlns:wne="http://schemas.microsoft.com/office/word/2006/wordml">
   <w:abstractNum w:abstractNumId="6">
-    <w:nsid w:val="A158C93D"/>
+    <w:nsid w:val="9E546745"/>
     <w:multiLevelType w:val="multilevel"/>
     <w:lvl w:ilvl="0">
       <w:start w:val="1"/>
@@ -2263,7 +2263,7 @@
     </w:lvl>
   </w:abstractNum>
   <w:abstractNum w:abstractNumId="7">
-    <w:nsid w:val="C298712B"/>
+    <w:nsid w:val="BC031190"/>
     <w:multiLevelType w:val="hybridMultilevel"/>
     <w:lvl w:ilvl="0">
       <w:start w:val="1"/>
@@ -2411,7 +2411,7 @@
     </w:lvl>
   </w:abstractNum>
   <w:abstractNum w:abstractNumId="8">
-    <w:nsid w:val="59E60414"/>
+    <w:nsid w:val="782AF1A1"/>
     <w:multiLevelType w:val="hybridMultilevel"/>
     <w:lvl w:ilvl="0">
       <w:start w:val="1"/>

</xml_diff>